<commit_message>
Se agrega cuadro de control
</commit_message>
<xml_diff>
--- a/manual/Manual de Usuario - curriculos para la paz.docx
+++ b/manual/Manual de Usuario - curriculos para la paz.docx
@@ -31,48 +31,55 @@
     </w:p>
     <w:p>
       <w:pPr>
+        <w:pStyle w:val="NormalWeb"/>
+        <w:spacing w:before="0" w:beforeAutospacing="0" w:after="160" w:afterAutospacing="0"/>
         <w:jc w:val="center"/>
       </w:pPr>
       <w:r>
         <w:rPr>
+          <w:rFonts w:ascii="Calibri" w:hAnsi="Calibri" w:cs="Calibri"/>
           <w:b/>
+          <w:bCs/>
+          <w:color w:val="000000"/>
           <w:sz w:val="44"/>
+          <w:szCs w:val="44"/>
         </w:rPr>
-        <w:t xml:space="preserve">Manual de Usuario </w:t>
+        <w:t>M</w:t>
       </w:r>
       <w:r>
         <w:rPr>
+          <w:rFonts w:ascii="Calibri" w:hAnsi="Calibri" w:cs="Calibri"/>
           <w:b/>
+          <w:bCs/>
+          <w:color w:val="000000"/>
           <w:sz w:val="44"/>
+          <w:szCs w:val="44"/>
         </w:rPr>
-        <w:t xml:space="preserve">de </w:t>
-      </w:r>
-      <w:r>
+        <w:t>anual de Usuario de Currículos para la Paz.</w:t>
+      </w:r>
+    </w:p>
+    <w:p>
+      <w:pPr>
+        <w:spacing w:line="240" w:lineRule="auto"/>
         <w:rPr>
-          <w:b/>
-          <w:sz w:val="44"/>
+          <w:rFonts w:ascii="Times New Roman" w:eastAsia="Times New Roman" w:hAnsi="Times New Roman" w:cs="Times New Roman"/>
+          <w:sz w:val="24"/>
+          <w:szCs w:val="24"/>
+          <w:lang w:eastAsia="es-CO"/>
         </w:rPr>
-        <w:t>Currículos para la Paz</w:t>
-      </w:r>
+      </w:pPr>
       <w:r>
         <w:rPr>
-          <w:b/>
-          <w:sz w:val="44"/>
-        </w:rPr>
-        <w:t>.</w:t>
-      </w:r>
-    </w:p>
-    <w:p>
-      <w:r>
-        <w:rPr>
+          <w:rFonts w:ascii="Calibri" w:eastAsia="Times New Roman" w:hAnsi="Calibri" w:cs="Calibri"/>
           <w:noProof/>
+          <w:color w:val="000000"/>
           <w:lang w:eastAsia="es-CO"/>
         </w:rPr>
         <w:drawing>
           <wp:inline distT="0" distB="0" distL="0" distR="0">
-            <wp:extent cx="5612130" cy="1683639"/>
+            <wp:extent cx="5610225" cy="1685925"/>
             <wp:effectExtent l="0" t="0" r="0" b="0"/>
-            <wp:docPr id="15" name="Imagen 15" descr="http://aprende.colombiaaprende.edu.co/sites/all/themes/aprende/images/h_logo_2.png"/>
+            <wp:docPr id="4" name="Imagen 4" descr="http://aprende.colombiaaprende.edu.co/sites/all/themes/aprende/images/h_logo_2.png"/>
             <wp:cNvGraphicFramePr>
               <a:graphicFrameLocks xmlns:a="http://schemas.openxmlformats.org/drawingml/2006/main" noChangeAspect="1"/>
             </wp:cNvGraphicFramePr>
@@ -80,7 +87,7 @@
               <a:graphicData uri="http://schemas.openxmlformats.org/drawingml/2006/picture">
                 <pic:pic xmlns:pic="http://schemas.openxmlformats.org/drawingml/2006/picture">
                   <pic:nvPicPr>
-                    <pic:cNvPr id="0" name="Picture 7" descr="http://aprende.colombiaaprende.edu.co/sites/all/themes/aprende/images/h_logo_2.png"/>
+                    <pic:cNvPr id="0" name="Picture 3" descr="http://aprende.colombiaaprende.edu.co/sites/all/themes/aprende/images/h_logo_2.png"/>
                     <pic:cNvPicPr>
                       <a:picLocks noChangeAspect="1" noChangeArrowheads="1"/>
                     </pic:cNvPicPr>
@@ -101,7 +108,7 @@
                   <pic:spPr bwMode="auto">
                     <a:xfrm>
                       <a:off x="0" y="0"/>
-                      <a:ext cx="5612130" cy="1683639"/>
+                      <a:ext cx="5610225" cy="1685925"/>
                     </a:xfrm>
                     <a:prstGeom prst="rect">
                       <a:avLst/>
@@ -119,10 +126,696 @@
       </w:r>
     </w:p>
     <w:p>
-      <w:r>
-        <w:br w:type="page"/>
-      </w:r>
-    </w:p>
+      <w:pPr>
+        <w:spacing w:after="0" w:line="240" w:lineRule="auto"/>
+        <w:jc w:val="center"/>
+        <w:rPr>
+          <w:rFonts w:ascii="Times New Roman" w:eastAsia="Times New Roman" w:hAnsi="Times New Roman" w:cs="Times New Roman"/>
+          <w:sz w:val="24"/>
+          <w:szCs w:val="24"/>
+          <w:lang w:eastAsia="es-CO"/>
+        </w:rPr>
+      </w:pPr>
+      <w:r>
+        <w:rPr>
+          <w:rFonts w:ascii="Arial" w:eastAsia="Times New Roman" w:hAnsi="Arial" w:cs="Arial"/>
+          <w:b/>
+          <w:bCs/>
+          <w:color w:val="000000"/>
+          <w:sz w:val="24"/>
+          <w:szCs w:val="24"/>
+          <w:lang w:eastAsia="es-CO"/>
+        </w:rPr>
+        <w:t>25 de Noviembre de 2016</w:t>
+      </w:r>
+    </w:p>
+    <w:p>
+      <w:pPr>
+        <w:spacing w:after="0" w:line="240" w:lineRule="auto"/>
+        <w:jc w:val="center"/>
+        <w:rPr>
+          <w:rFonts w:ascii="Times New Roman" w:eastAsia="Times New Roman" w:hAnsi="Times New Roman" w:cs="Times New Roman"/>
+          <w:sz w:val="24"/>
+          <w:szCs w:val="24"/>
+          <w:lang w:eastAsia="es-CO"/>
+        </w:rPr>
+      </w:pPr>
+    </w:p>
+    <w:p>
+      <w:pPr>
+        <w:spacing w:after="0" w:line="240" w:lineRule="auto"/>
+        <w:jc w:val="center"/>
+        <w:rPr>
+          <w:rFonts w:ascii="Arial" w:eastAsia="Times New Roman" w:hAnsi="Arial" w:cs="Arial"/>
+          <w:b/>
+          <w:bCs/>
+          <w:color w:val="000000"/>
+          <w:sz w:val="24"/>
+          <w:szCs w:val="24"/>
+          <w:lang w:eastAsia="es-CO"/>
+        </w:rPr>
+      </w:pPr>
+      <w:r>
+        <w:rPr>
+          <w:rFonts w:ascii="Arial" w:eastAsia="Times New Roman" w:hAnsi="Arial" w:cs="Arial"/>
+          <w:b/>
+          <w:bCs/>
+          <w:color w:val="000000"/>
+          <w:sz w:val="24"/>
+          <w:szCs w:val="24"/>
+          <w:lang w:eastAsia="es-CO"/>
+        </w:rPr>
+        <w:t>Versión web 1.0</w:t>
+      </w:r>
+    </w:p>
+    <w:p>
+      <w:pPr>
+        <w:spacing w:after="0" w:line="240" w:lineRule="auto"/>
+        <w:jc w:val="center"/>
+        <w:rPr>
+          <w:rFonts w:ascii="Arial" w:eastAsia="Times New Roman" w:hAnsi="Arial" w:cs="Arial"/>
+          <w:b/>
+          <w:bCs/>
+          <w:color w:val="000000"/>
+          <w:sz w:val="24"/>
+          <w:szCs w:val="24"/>
+          <w:lang w:eastAsia="es-CO"/>
+        </w:rPr>
+      </w:pPr>
+    </w:p>
+    <w:p>
+      <w:pPr>
+        <w:spacing w:after="0" w:line="240" w:lineRule="auto"/>
+        <w:jc w:val="center"/>
+        <w:rPr>
+          <w:rFonts w:ascii="Arial" w:eastAsia="Times New Roman" w:hAnsi="Arial" w:cs="Arial"/>
+          <w:b/>
+          <w:bCs/>
+          <w:color w:val="000000"/>
+          <w:sz w:val="24"/>
+          <w:szCs w:val="24"/>
+          <w:lang w:eastAsia="es-CO"/>
+        </w:rPr>
+      </w:pPr>
+    </w:p>
+    <w:p>
+      <w:pPr>
+        <w:spacing w:after="0" w:line="240" w:lineRule="auto"/>
+        <w:jc w:val="center"/>
+        <w:rPr>
+          <w:rFonts w:ascii="Arial" w:eastAsia="Times New Roman" w:hAnsi="Arial" w:cs="Arial"/>
+          <w:b/>
+          <w:bCs/>
+          <w:color w:val="000000"/>
+          <w:sz w:val="24"/>
+          <w:szCs w:val="24"/>
+          <w:lang w:eastAsia="es-CO"/>
+        </w:rPr>
+      </w:pPr>
+    </w:p>
+    <w:p>
+      <w:pPr>
+        <w:spacing w:after="0" w:line="240" w:lineRule="auto"/>
+        <w:jc w:val="center"/>
+        <w:rPr>
+          <w:rFonts w:ascii="Arial" w:eastAsia="Times New Roman" w:hAnsi="Arial" w:cs="Arial"/>
+          <w:b/>
+          <w:bCs/>
+          <w:color w:val="000000"/>
+          <w:sz w:val="24"/>
+          <w:szCs w:val="24"/>
+          <w:lang w:eastAsia="es-CO"/>
+        </w:rPr>
+      </w:pPr>
+    </w:p>
+    <w:p>
+      <w:pPr>
+        <w:spacing w:after="0" w:line="240" w:lineRule="auto"/>
+        <w:jc w:val="center"/>
+        <w:rPr>
+          <w:rFonts w:ascii="Arial" w:eastAsia="Times New Roman" w:hAnsi="Arial" w:cs="Arial"/>
+          <w:b/>
+          <w:bCs/>
+          <w:color w:val="000000"/>
+          <w:sz w:val="24"/>
+          <w:szCs w:val="24"/>
+          <w:lang w:eastAsia="es-CO"/>
+        </w:rPr>
+      </w:pPr>
+    </w:p>
+    <w:p>
+      <w:pPr>
+        <w:spacing w:after="0" w:line="240" w:lineRule="auto"/>
+        <w:jc w:val="center"/>
+        <w:rPr>
+          <w:rFonts w:ascii="Arial" w:eastAsia="Times New Roman" w:hAnsi="Arial" w:cs="Arial"/>
+          <w:b/>
+          <w:bCs/>
+          <w:color w:val="000000"/>
+          <w:sz w:val="24"/>
+          <w:szCs w:val="24"/>
+          <w:lang w:eastAsia="es-CO"/>
+        </w:rPr>
+      </w:pPr>
+    </w:p>
+    <w:p>
+      <w:pPr>
+        <w:spacing w:after="0" w:line="240" w:lineRule="auto"/>
+        <w:jc w:val="center"/>
+        <w:rPr>
+          <w:rFonts w:ascii="Arial" w:eastAsia="Times New Roman" w:hAnsi="Arial" w:cs="Arial"/>
+          <w:b/>
+          <w:bCs/>
+          <w:color w:val="000000"/>
+          <w:sz w:val="24"/>
+          <w:szCs w:val="24"/>
+          <w:lang w:eastAsia="es-CO"/>
+        </w:rPr>
+      </w:pPr>
+    </w:p>
+    <w:p>
+      <w:pPr>
+        <w:spacing w:after="0" w:line="240" w:lineRule="auto"/>
+        <w:jc w:val="center"/>
+        <w:rPr>
+          <w:rFonts w:ascii="Arial" w:eastAsia="Times New Roman" w:hAnsi="Arial" w:cs="Arial"/>
+          <w:b/>
+          <w:bCs/>
+          <w:color w:val="000000"/>
+          <w:sz w:val="24"/>
+          <w:szCs w:val="24"/>
+          <w:lang w:eastAsia="es-CO"/>
+        </w:rPr>
+      </w:pPr>
+    </w:p>
+    <w:p>
+      <w:pPr>
+        <w:spacing w:after="0" w:line="240" w:lineRule="auto"/>
+        <w:jc w:val="center"/>
+        <w:rPr>
+          <w:rFonts w:ascii="Arial" w:eastAsia="Times New Roman" w:hAnsi="Arial" w:cs="Arial"/>
+          <w:b/>
+          <w:bCs/>
+          <w:color w:val="000000"/>
+          <w:sz w:val="24"/>
+          <w:szCs w:val="24"/>
+          <w:lang w:eastAsia="es-CO"/>
+        </w:rPr>
+      </w:pPr>
+    </w:p>
+    <w:p>
+      <w:pPr>
+        <w:spacing w:after="0" w:line="240" w:lineRule="auto"/>
+        <w:jc w:val="center"/>
+        <w:rPr>
+          <w:rFonts w:ascii="Arial" w:eastAsia="Times New Roman" w:hAnsi="Arial" w:cs="Arial"/>
+          <w:b/>
+          <w:bCs/>
+          <w:color w:val="000000"/>
+          <w:sz w:val="24"/>
+          <w:szCs w:val="24"/>
+          <w:lang w:eastAsia="es-CO"/>
+        </w:rPr>
+      </w:pPr>
+    </w:p>
+    <w:p>
+      <w:pPr>
+        <w:spacing w:after="0" w:line="240" w:lineRule="auto"/>
+        <w:jc w:val="center"/>
+        <w:rPr>
+          <w:rFonts w:ascii="Arial" w:eastAsia="Times New Roman" w:hAnsi="Arial" w:cs="Arial"/>
+          <w:b/>
+          <w:bCs/>
+          <w:color w:val="000000"/>
+          <w:sz w:val="24"/>
+          <w:szCs w:val="24"/>
+          <w:lang w:eastAsia="es-CO"/>
+        </w:rPr>
+      </w:pPr>
+    </w:p>
+    <w:p>
+      <w:pPr>
+        <w:spacing w:after="0" w:line="240" w:lineRule="auto"/>
+        <w:jc w:val="center"/>
+        <w:rPr>
+          <w:rFonts w:ascii="Arial" w:eastAsia="Times New Roman" w:hAnsi="Arial" w:cs="Arial"/>
+          <w:b/>
+          <w:bCs/>
+          <w:color w:val="000000"/>
+          <w:sz w:val="24"/>
+          <w:szCs w:val="24"/>
+          <w:lang w:eastAsia="es-CO"/>
+        </w:rPr>
+      </w:pPr>
+    </w:p>
+    <w:p>
+      <w:pPr>
+        <w:spacing w:after="0" w:line="240" w:lineRule="auto"/>
+        <w:jc w:val="center"/>
+        <w:rPr>
+          <w:rFonts w:ascii="Arial" w:eastAsia="Times New Roman" w:hAnsi="Arial" w:cs="Arial"/>
+          <w:b/>
+          <w:bCs/>
+          <w:color w:val="000000"/>
+          <w:sz w:val="24"/>
+          <w:szCs w:val="24"/>
+          <w:lang w:eastAsia="es-CO"/>
+        </w:rPr>
+      </w:pPr>
+    </w:p>
+    <w:p>
+      <w:pPr>
+        <w:spacing w:after="0" w:line="240" w:lineRule="auto"/>
+        <w:jc w:val="center"/>
+        <w:rPr>
+          <w:rFonts w:ascii="Arial" w:eastAsia="Times New Roman" w:hAnsi="Arial" w:cs="Arial"/>
+          <w:b/>
+          <w:bCs/>
+          <w:color w:val="000000"/>
+          <w:sz w:val="24"/>
+          <w:szCs w:val="24"/>
+          <w:lang w:eastAsia="es-CO"/>
+        </w:rPr>
+      </w:pPr>
+    </w:p>
+    <w:p>
+      <w:pPr>
+        <w:spacing w:after="0" w:line="240" w:lineRule="auto"/>
+        <w:jc w:val="center"/>
+        <w:rPr>
+          <w:rFonts w:ascii="Times New Roman" w:eastAsia="Times New Roman" w:hAnsi="Times New Roman" w:cs="Times New Roman"/>
+          <w:sz w:val="24"/>
+          <w:szCs w:val="24"/>
+          <w:lang w:eastAsia="es-CO"/>
+        </w:rPr>
+      </w:pPr>
+    </w:p>
+    <w:p>
+      <w:pPr>
+        <w:spacing w:after="0" w:line="240" w:lineRule="auto"/>
+        <w:jc w:val="center"/>
+        <w:rPr>
+          <w:rFonts w:ascii="Times New Roman" w:eastAsia="Times New Roman" w:hAnsi="Times New Roman" w:cs="Times New Roman"/>
+          <w:sz w:val="24"/>
+          <w:szCs w:val="24"/>
+          <w:lang w:eastAsia="es-CO"/>
+        </w:rPr>
+      </w:pPr>
+    </w:p>
+    <w:p>
+      <w:pPr>
+        <w:jc w:val="center"/>
+        <w:rPr>
+          <w:b/>
+          <w:sz w:val="24"/>
+        </w:rPr>
+      </w:pPr>
+      <w:r>
+        <w:rPr>
+          <w:b/>
+          <w:sz w:val="24"/>
+        </w:rPr>
+        <w:lastRenderedPageBreak/>
+        <w:t>CONTROL DE VERSIONES</w:t>
+      </w:r>
+    </w:p>
+    <w:p>
+      <w:pPr>
+        <w:jc w:val="both"/>
+      </w:pPr>
+    </w:p>
+    <w:p>
+      <w:pPr>
+        <w:jc w:val="both"/>
+      </w:pPr>
+    </w:p>
+    <w:tbl>
+      <w:tblPr>
+        <w:tblW w:w="0" w:type="auto"/>
+        <w:tblCellMar>
+          <w:top w:w="15" w:type="dxa"/>
+          <w:left w:w="15" w:type="dxa"/>
+          <w:bottom w:w="15" w:type="dxa"/>
+          <w:right w:w="15" w:type="dxa"/>
+        </w:tblCellMar>
+        <w:tblLook w:val="04A0" w:firstRow="1" w:lastRow="0" w:firstColumn="1" w:lastColumn="0" w:noHBand="0" w:noVBand="1"/>
+      </w:tblPr>
+      <w:tblGrid>
+        <w:gridCol w:w="1272"/>
+        <w:gridCol w:w="2441"/>
+        <w:gridCol w:w="5109"/>
+      </w:tblGrid>
+      <w:tr>
+        <w:tc>
+          <w:tcPr>
+            <w:tcW w:w="0" w:type="auto"/>
+            <w:tcBorders>
+              <w:top w:val="single" w:sz="6" w:space="0" w:color="000000"/>
+              <w:left w:val="single" w:sz="6" w:space="0" w:color="000000"/>
+              <w:bottom w:val="single" w:sz="6" w:space="0" w:color="000000"/>
+              <w:right w:val="single" w:sz="6" w:space="0" w:color="000000"/>
+            </w:tcBorders>
+            <w:shd w:val="clear" w:color="auto" w:fill="CFE2F3"/>
+            <w:tcMar>
+              <w:top w:w="105" w:type="dxa"/>
+              <w:left w:w="105" w:type="dxa"/>
+              <w:bottom w:w="105" w:type="dxa"/>
+              <w:right w:w="105" w:type="dxa"/>
+            </w:tcMar>
+            <w:hideMark/>
+          </w:tcPr>
+          <w:p>
+            <w:pPr>
+              <w:jc w:val="center"/>
+              <w:rPr>
+                <w:b/>
+                <w:sz w:val="24"/>
+              </w:rPr>
+            </w:pPr>
+            <w:r>
+              <w:rPr>
+                <w:b/>
+                <w:sz w:val="24"/>
+              </w:rPr>
+              <w:t>Fecha</w:t>
+            </w:r>
+          </w:p>
+        </w:tc>
+        <w:tc>
+          <w:tcPr>
+            <w:tcW w:w="0" w:type="auto"/>
+            <w:tcBorders>
+              <w:top w:val="single" w:sz="6" w:space="0" w:color="000000"/>
+              <w:left w:val="single" w:sz="6" w:space="0" w:color="000000"/>
+              <w:bottom w:val="single" w:sz="6" w:space="0" w:color="000000"/>
+              <w:right w:val="single" w:sz="6" w:space="0" w:color="000000"/>
+            </w:tcBorders>
+            <w:shd w:val="clear" w:color="auto" w:fill="CFE2F3"/>
+            <w:tcMar>
+              <w:top w:w="105" w:type="dxa"/>
+              <w:left w:w="105" w:type="dxa"/>
+              <w:bottom w:w="105" w:type="dxa"/>
+              <w:right w:w="105" w:type="dxa"/>
+            </w:tcMar>
+            <w:hideMark/>
+          </w:tcPr>
+          <w:p>
+            <w:pPr>
+              <w:jc w:val="center"/>
+              <w:rPr>
+                <w:b/>
+                <w:sz w:val="24"/>
+              </w:rPr>
+            </w:pPr>
+            <w:r>
+              <w:rPr>
+                <w:b/>
+                <w:sz w:val="24"/>
+              </w:rPr>
+              <w:t>Autor(es)</w:t>
+            </w:r>
+          </w:p>
+        </w:tc>
+        <w:tc>
+          <w:tcPr>
+            <w:tcW w:w="0" w:type="auto"/>
+            <w:tcBorders>
+              <w:top w:val="single" w:sz="6" w:space="0" w:color="000000"/>
+              <w:left w:val="single" w:sz="6" w:space="0" w:color="000000"/>
+              <w:bottom w:val="single" w:sz="6" w:space="0" w:color="000000"/>
+              <w:right w:val="single" w:sz="6" w:space="0" w:color="000000"/>
+            </w:tcBorders>
+            <w:shd w:val="clear" w:color="auto" w:fill="CFE2F3"/>
+            <w:tcMar>
+              <w:top w:w="105" w:type="dxa"/>
+              <w:left w:w="105" w:type="dxa"/>
+              <w:bottom w:w="105" w:type="dxa"/>
+              <w:right w:w="105" w:type="dxa"/>
+            </w:tcMar>
+            <w:hideMark/>
+          </w:tcPr>
+          <w:p>
+            <w:pPr>
+              <w:jc w:val="center"/>
+              <w:rPr>
+                <w:b/>
+                <w:sz w:val="24"/>
+              </w:rPr>
+            </w:pPr>
+            <w:r>
+              <w:rPr>
+                <w:b/>
+                <w:sz w:val="24"/>
+              </w:rPr>
+              <w:t>Descripción</w:t>
+            </w:r>
+          </w:p>
+        </w:tc>
+      </w:tr>
+      <w:tr>
+        <w:tc>
+          <w:tcPr>
+            <w:tcW w:w="0" w:type="auto"/>
+            <w:tcBorders>
+              <w:top w:val="single" w:sz="6" w:space="0" w:color="000000"/>
+              <w:left w:val="single" w:sz="6" w:space="0" w:color="000000"/>
+              <w:bottom w:val="single" w:sz="6" w:space="0" w:color="000000"/>
+              <w:right w:val="single" w:sz="6" w:space="0" w:color="000000"/>
+            </w:tcBorders>
+            <w:tcMar>
+              <w:top w:w="105" w:type="dxa"/>
+              <w:left w:w="105" w:type="dxa"/>
+              <w:bottom w:w="105" w:type="dxa"/>
+              <w:right w:w="105" w:type="dxa"/>
+            </w:tcMar>
+            <w:hideMark/>
+          </w:tcPr>
+          <w:p>
+            <w:pPr>
+              <w:jc w:val="both"/>
+            </w:pPr>
+            <w:r>
+              <w:t>25/11/2016</w:t>
+            </w:r>
+          </w:p>
+        </w:tc>
+        <w:tc>
+          <w:tcPr>
+            <w:tcW w:w="0" w:type="auto"/>
+            <w:tcBorders>
+              <w:top w:val="single" w:sz="6" w:space="0" w:color="000000"/>
+              <w:left w:val="single" w:sz="6" w:space="0" w:color="000000"/>
+              <w:bottom w:val="single" w:sz="6" w:space="0" w:color="000000"/>
+              <w:right w:val="single" w:sz="6" w:space="0" w:color="000000"/>
+            </w:tcBorders>
+            <w:tcMar>
+              <w:top w:w="105" w:type="dxa"/>
+              <w:left w:w="105" w:type="dxa"/>
+              <w:bottom w:w="105" w:type="dxa"/>
+              <w:right w:w="105" w:type="dxa"/>
+            </w:tcMar>
+            <w:hideMark/>
+          </w:tcPr>
+          <w:p>
+            <w:pPr>
+              <w:jc w:val="both"/>
+            </w:pPr>
+            <w:r>
+              <w:t>Equipo de desarrollo CIER Centro.</w:t>
+            </w:r>
+          </w:p>
+        </w:tc>
+        <w:tc>
+          <w:tcPr>
+            <w:tcW w:w="0" w:type="auto"/>
+            <w:tcBorders>
+              <w:top w:val="single" w:sz="6" w:space="0" w:color="000000"/>
+              <w:left w:val="single" w:sz="6" w:space="0" w:color="000000"/>
+              <w:bottom w:val="single" w:sz="6" w:space="0" w:color="000000"/>
+              <w:right w:val="single" w:sz="6" w:space="0" w:color="000000"/>
+            </w:tcBorders>
+            <w:tcMar>
+              <w:top w:w="105" w:type="dxa"/>
+              <w:left w:w="105" w:type="dxa"/>
+              <w:bottom w:w="105" w:type="dxa"/>
+              <w:right w:w="105" w:type="dxa"/>
+            </w:tcMar>
+            <w:hideMark/>
+          </w:tcPr>
+          <w:p>
+            <w:pPr>
+              <w:jc w:val="both"/>
+            </w:pPr>
+            <w:r>
+              <w:t>Versión inicial del manual de usuario de Currículos para la Paz - Versión Web 1.0</w:t>
+            </w:r>
+          </w:p>
+        </w:tc>
+      </w:tr>
+      <w:tr>
+        <w:tc>
+          <w:tcPr>
+            <w:tcW w:w="0" w:type="auto"/>
+            <w:tcBorders>
+              <w:top w:val="single" w:sz="6" w:space="0" w:color="000000"/>
+              <w:left w:val="single" w:sz="6" w:space="0" w:color="000000"/>
+              <w:bottom w:val="single" w:sz="6" w:space="0" w:color="000000"/>
+              <w:right w:val="single" w:sz="6" w:space="0" w:color="000000"/>
+            </w:tcBorders>
+            <w:tcMar>
+              <w:top w:w="105" w:type="dxa"/>
+              <w:left w:w="105" w:type="dxa"/>
+              <w:bottom w:w="105" w:type="dxa"/>
+              <w:right w:w="105" w:type="dxa"/>
+            </w:tcMar>
+            <w:hideMark/>
+          </w:tcPr>
+          <w:p>
+            <w:pPr>
+              <w:jc w:val="both"/>
+            </w:pPr>
+          </w:p>
+        </w:tc>
+        <w:tc>
+          <w:tcPr>
+            <w:tcW w:w="0" w:type="auto"/>
+            <w:tcBorders>
+              <w:top w:val="single" w:sz="6" w:space="0" w:color="000000"/>
+              <w:left w:val="single" w:sz="6" w:space="0" w:color="000000"/>
+              <w:bottom w:val="single" w:sz="6" w:space="0" w:color="000000"/>
+              <w:right w:val="single" w:sz="6" w:space="0" w:color="000000"/>
+            </w:tcBorders>
+            <w:tcMar>
+              <w:top w:w="105" w:type="dxa"/>
+              <w:left w:w="105" w:type="dxa"/>
+              <w:bottom w:w="105" w:type="dxa"/>
+              <w:right w:w="105" w:type="dxa"/>
+            </w:tcMar>
+            <w:hideMark/>
+          </w:tcPr>
+          <w:p>
+            <w:pPr>
+              <w:jc w:val="both"/>
+            </w:pPr>
+          </w:p>
+        </w:tc>
+        <w:tc>
+          <w:tcPr>
+            <w:tcW w:w="0" w:type="auto"/>
+            <w:tcBorders>
+              <w:top w:val="single" w:sz="6" w:space="0" w:color="000000"/>
+              <w:left w:val="single" w:sz="6" w:space="0" w:color="000000"/>
+              <w:bottom w:val="single" w:sz="6" w:space="0" w:color="000000"/>
+              <w:right w:val="single" w:sz="6" w:space="0" w:color="000000"/>
+            </w:tcBorders>
+            <w:tcMar>
+              <w:top w:w="105" w:type="dxa"/>
+              <w:left w:w="105" w:type="dxa"/>
+              <w:bottom w:w="105" w:type="dxa"/>
+              <w:right w:w="105" w:type="dxa"/>
+            </w:tcMar>
+            <w:hideMark/>
+          </w:tcPr>
+          <w:p>
+            <w:pPr>
+              <w:jc w:val="both"/>
+            </w:pPr>
+          </w:p>
+        </w:tc>
+      </w:tr>
+      <w:tr>
+        <w:tc>
+          <w:tcPr>
+            <w:tcW w:w="0" w:type="auto"/>
+            <w:tcBorders>
+              <w:top w:val="single" w:sz="6" w:space="0" w:color="000000"/>
+              <w:left w:val="single" w:sz="6" w:space="0" w:color="000000"/>
+              <w:bottom w:val="single" w:sz="6" w:space="0" w:color="000000"/>
+              <w:right w:val="single" w:sz="6" w:space="0" w:color="000000"/>
+            </w:tcBorders>
+            <w:tcMar>
+              <w:top w:w="105" w:type="dxa"/>
+              <w:left w:w="105" w:type="dxa"/>
+              <w:bottom w:w="105" w:type="dxa"/>
+              <w:right w:w="105" w:type="dxa"/>
+            </w:tcMar>
+            <w:hideMark/>
+          </w:tcPr>
+          <w:p>
+            <w:pPr>
+              <w:jc w:val="both"/>
+            </w:pPr>
+          </w:p>
+        </w:tc>
+        <w:tc>
+          <w:tcPr>
+            <w:tcW w:w="0" w:type="auto"/>
+            <w:tcBorders>
+              <w:top w:val="single" w:sz="6" w:space="0" w:color="000000"/>
+              <w:left w:val="single" w:sz="6" w:space="0" w:color="000000"/>
+              <w:bottom w:val="single" w:sz="6" w:space="0" w:color="000000"/>
+              <w:right w:val="single" w:sz="6" w:space="0" w:color="000000"/>
+            </w:tcBorders>
+            <w:tcMar>
+              <w:top w:w="105" w:type="dxa"/>
+              <w:left w:w="105" w:type="dxa"/>
+              <w:bottom w:w="105" w:type="dxa"/>
+              <w:right w:w="105" w:type="dxa"/>
+            </w:tcMar>
+            <w:hideMark/>
+          </w:tcPr>
+          <w:p>
+            <w:pPr>
+              <w:jc w:val="both"/>
+            </w:pPr>
+          </w:p>
+        </w:tc>
+        <w:tc>
+          <w:tcPr>
+            <w:tcW w:w="0" w:type="auto"/>
+            <w:tcBorders>
+              <w:top w:val="single" w:sz="6" w:space="0" w:color="000000"/>
+              <w:left w:val="single" w:sz="6" w:space="0" w:color="000000"/>
+              <w:bottom w:val="single" w:sz="6" w:space="0" w:color="000000"/>
+              <w:right w:val="single" w:sz="6" w:space="0" w:color="000000"/>
+            </w:tcBorders>
+            <w:tcMar>
+              <w:top w:w="105" w:type="dxa"/>
+              <w:left w:w="105" w:type="dxa"/>
+              <w:bottom w:w="105" w:type="dxa"/>
+              <w:right w:w="105" w:type="dxa"/>
+            </w:tcMar>
+            <w:hideMark/>
+          </w:tcPr>
+          <w:p>
+            <w:pPr>
+              <w:jc w:val="both"/>
+            </w:pPr>
+          </w:p>
+        </w:tc>
+      </w:tr>
+    </w:tbl>
+    <w:p/>
+    <w:p/>
+    <w:p/>
+    <w:p/>
+    <w:p/>
+    <w:p/>
+    <w:p/>
+    <w:p/>
+    <w:p/>
+    <w:p/>
+    <w:p/>
+    <w:p/>
+    <w:p/>
+    <w:p/>
+    <w:p/>
+    <w:p/>
+    <w:p/>
+    <w:p/>
+    <w:p/>
+    <w:p/>
+    <w:p/>
     <w:sdt>
       <w:sdtPr>
         <w:rPr>
@@ -187,13 +880,130 @@
           <w:r>
             <w:fldChar w:fldCharType="separate"/>
           </w:r>
-          <w:hyperlink w:anchor="_Toc467840642" w:history="1">
+          <w:bookmarkStart w:id="0" w:name="_GoBack"/>
+          <w:bookmarkEnd w:id="0"/>
+          <w:r>
+            <w:rPr>
+              <w:rStyle w:val="Hipervnculo"/>
+              <w:noProof/>
+            </w:rPr>
+            <w:fldChar w:fldCharType="begin"/>
+          </w:r>
+          <w:r>
+            <w:rPr>
+              <w:rStyle w:val="Hipervnculo"/>
+              <w:noProof/>
+            </w:rPr>
+            <w:instrText xml:space="preserve"> </w:instrText>
+          </w:r>
+          <w:r>
+            <w:rPr>
+              <w:noProof/>
+            </w:rPr>
+            <w:instrText>HYPERLINK \l "_Toc467854072"</w:instrText>
+          </w:r>
+          <w:r>
+            <w:rPr>
+              <w:rStyle w:val="Hipervnculo"/>
+              <w:noProof/>
+            </w:rPr>
+            <w:instrText xml:space="preserve"> </w:instrText>
+          </w:r>
+          <w:r>
+            <w:rPr>
+              <w:rStyle w:val="Hipervnculo"/>
+              <w:noProof/>
+            </w:rPr>
+          </w:r>
+          <w:r>
+            <w:rPr>
+              <w:rStyle w:val="Hipervnculo"/>
+              <w:noProof/>
+            </w:rPr>
+            <w:fldChar w:fldCharType="separate"/>
+          </w:r>
+          <w:r>
+            <w:rPr>
+              <w:rStyle w:val="Hipervnculo"/>
+              <w:noProof/>
+            </w:rPr>
+            <w:t>Acceso a la página</w:t>
+          </w:r>
+          <w:r>
+            <w:rPr>
+              <w:noProof/>
+              <w:webHidden/>
+            </w:rPr>
+            <w:tab/>
+          </w:r>
+          <w:r>
+            <w:rPr>
+              <w:noProof/>
+              <w:webHidden/>
+            </w:rPr>
+            <w:fldChar w:fldCharType="begin"/>
+          </w:r>
+          <w:r>
+            <w:rPr>
+              <w:noProof/>
+              <w:webHidden/>
+            </w:rPr>
+            <w:instrText xml:space="preserve"> PAGEREF _Toc467854072 \h </w:instrText>
+          </w:r>
+          <w:r>
+            <w:rPr>
+              <w:noProof/>
+              <w:webHidden/>
+            </w:rPr>
+          </w:r>
+          <w:r>
+            <w:rPr>
+              <w:noProof/>
+              <w:webHidden/>
+            </w:rPr>
+            <w:fldChar w:fldCharType="separate"/>
+          </w:r>
+          <w:r>
+            <w:rPr>
+              <w:noProof/>
+              <w:webHidden/>
+            </w:rPr>
+            <w:t>4</w:t>
+          </w:r>
+          <w:r>
+            <w:rPr>
+              <w:noProof/>
+              <w:webHidden/>
+            </w:rPr>
+            <w:fldChar w:fldCharType="end"/>
+          </w:r>
+          <w:r>
+            <w:rPr>
+              <w:rStyle w:val="Hipervnculo"/>
+              <w:noProof/>
+            </w:rPr>
+            <w:fldChar w:fldCharType="end"/>
+          </w:r>
+        </w:p>
+        <w:p>
+          <w:pPr>
+            <w:pStyle w:val="TDC1"/>
+            <w:tabs>
+              <w:tab w:val="right" w:leader="dot" w:pos="8828"/>
+            </w:tabs>
+            <w:rPr>
+              <w:rFonts w:eastAsiaTheme="minorEastAsia"/>
+              <w:noProof/>
+              <w:lang w:eastAsia="es-CO"/>
+            </w:rPr>
+          </w:pPr>
+          <w:hyperlink w:anchor="_Toc467854073" w:history="1">
             <w:r>
               <w:rPr>
                 <w:rStyle w:val="Hipervnculo"/>
                 <w:noProof/>
               </w:rPr>
-              <w:t>Acceso a la página</w:t>
+              <w:t>Roles</w:t>
             </w:r>
             <w:r>
               <w:rPr>
@@ -214,7 +1024,7 @@
                 <w:noProof/>
                 <w:webHidden/>
               </w:rPr>
-              <w:instrText xml:space="preserve"> PAGEREF _Toc467840642 \h </w:instrText>
+              <w:instrText xml:space="preserve"> PAGEREF _Toc467854073 \h </w:instrText>
             </w:r>
             <w:r>
               <w:rPr>
@@ -234,7 +1044,77 @@
                 <w:noProof/>
                 <w:webHidden/>
               </w:rPr>
-              <w:t>3</w:t>
+              <w:t>5</w:t>
+            </w:r>
+            <w:r>
+              <w:rPr>
+                <w:noProof/>
+                <w:webHidden/>
+              </w:rPr>
+              <w:fldChar w:fldCharType="end"/>
+            </w:r>
+          </w:hyperlink>
+        </w:p>
+        <w:p>
+          <w:pPr>
+            <w:pStyle w:val="TDC2"/>
+            <w:tabs>
+              <w:tab w:val="right" w:leader="dot" w:pos="8828"/>
+            </w:tabs>
+            <w:rPr>
+              <w:rFonts w:eastAsiaTheme="minorEastAsia"/>
+              <w:noProof/>
+              <w:lang w:eastAsia="es-CO"/>
+            </w:rPr>
+          </w:pPr>
+          <w:hyperlink w:anchor="_Toc467854074" w:history="1">
+            <w:r>
+              <w:rPr>
+                <w:rStyle w:val="Hipervnculo"/>
+                <w:noProof/>
+              </w:rPr>
+              <w:t>Inicio de Sesión (USUARIO CA – DOCENTE – CURADURÍA)</w:t>
+            </w:r>
+            <w:r>
+              <w:rPr>
+                <w:noProof/>
+                <w:webHidden/>
+              </w:rPr>
+              <w:tab/>
+            </w:r>
+            <w:r>
+              <w:rPr>
+                <w:noProof/>
+                <w:webHidden/>
+              </w:rPr>
+              <w:fldChar w:fldCharType="begin"/>
+            </w:r>
+            <w:r>
+              <w:rPr>
+                <w:noProof/>
+                <w:webHidden/>
+              </w:rPr>
+              <w:instrText xml:space="preserve"> PAGEREF _Toc467854074 \h </w:instrText>
+            </w:r>
+            <w:r>
+              <w:rPr>
+                <w:noProof/>
+                <w:webHidden/>
+              </w:rPr>
+            </w:r>
+            <w:r>
+              <w:rPr>
+                <w:noProof/>
+                <w:webHidden/>
+              </w:rPr>
+              <w:fldChar w:fldCharType="separate"/>
+            </w:r>
+            <w:r>
+              <w:rPr>
+                <w:noProof/>
+                <w:webHidden/>
+              </w:rPr>
+              <w:t>5</w:t>
             </w:r>
             <w:r>
               <w:rPr>
@@ -257,13 +1137,13 @@
               <w:lang w:eastAsia="es-CO"/>
             </w:rPr>
           </w:pPr>
-          <w:hyperlink w:anchor="_Toc467840643" w:history="1">
+          <w:hyperlink w:anchor="_Toc467854075" w:history="1">
             <w:r>
               <w:rPr>
                 <w:rStyle w:val="Hipervnculo"/>
                 <w:noProof/>
               </w:rPr>
-              <w:t>Roles</w:t>
+              <w:t>Estructura de la página</w:t>
             </w:r>
             <w:r>
               <w:rPr>
@@ -284,7 +1164,7 @@
                 <w:noProof/>
                 <w:webHidden/>
               </w:rPr>
-              <w:instrText xml:space="preserve"> PAGEREF _Toc467840643 \h </w:instrText>
+              <w:instrText xml:space="preserve"> PAGEREF _Toc467854075 \h </w:instrText>
             </w:r>
             <w:r>
               <w:rPr>
@@ -304,7 +1184,7 @@
                 <w:noProof/>
                 <w:webHidden/>
               </w:rPr>
-              <w:t>4</w:t>
+              <w:t>6</w:t>
             </w:r>
             <w:r>
               <w:rPr>
@@ -327,13 +1207,13 @@
               <w:lang w:eastAsia="es-CO"/>
             </w:rPr>
           </w:pPr>
-          <w:hyperlink w:anchor="_Toc467840644" w:history="1">
+          <w:hyperlink w:anchor="_Toc467854076" w:history="1">
             <w:r>
               <w:rPr>
                 <w:rStyle w:val="Hipervnculo"/>
                 <w:noProof/>
               </w:rPr>
-              <w:t>Inicio de Sesión (USUARIO CA – DOCENTE – CURADURÍA)</w:t>
+              <w:t>Menú</w:t>
             </w:r>
             <w:r>
               <w:rPr>
@@ -354,7 +1234,7 @@
                 <w:noProof/>
                 <w:webHidden/>
               </w:rPr>
-              <w:instrText xml:space="preserve"> PAGEREF _Toc467840644 \h </w:instrText>
+              <w:instrText xml:space="preserve"> PAGEREF _Toc467854076 \h </w:instrText>
             </w:r>
             <w:r>
               <w:rPr>
@@ -374,7 +1254,287 @@
                 <w:noProof/>
                 <w:webHidden/>
               </w:rPr>
-              <w:t>4</w:t>
+              <w:t>6</w:t>
+            </w:r>
+            <w:r>
+              <w:rPr>
+                <w:noProof/>
+                <w:webHidden/>
+              </w:rPr>
+              <w:fldChar w:fldCharType="end"/>
+            </w:r>
+          </w:hyperlink>
+        </w:p>
+        <w:p>
+          <w:pPr>
+            <w:pStyle w:val="TDC2"/>
+            <w:tabs>
+              <w:tab w:val="right" w:leader="dot" w:pos="8828"/>
+            </w:tabs>
+            <w:rPr>
+              <w:rFonts w:eastAsiaTheme="minorEastAsia"/>
+              <w:noProof/>
+              <w:lang w:eastAsia="es-CO"/>
+            </w:rPr>
+          </w:pPr>
+          <w:hyperlink w:anchor="_Toc467854077" w:history="1">
+            <w:r>
+              <w:rPr>
+                <w:rStyle w:val="Hipervnculo"/>
+                <w:noProof/>
+              </w:rPr>
+              <w:t>Panel derecho de accesos rápidos</w:t>
+            </w:r>
+            <w:r>
+              <w:rPr>
+                <w:noProof/>
+                <w:webHidden/>
+              </w:rPr>
+              <w:tab/>
+            </w:r>
+            <w:r>
+              <w:rPr>
+                <w:noProof/>
+                <w:webHidden/>
+              </w:rPr>
+              <w:fldChar w:fldCharType="begin"/>
+            </w:r>
+            <w:r>
+              <w:rPr>
+                <w:noProof/>
+                <w:webHidden/>
+              </w:rPr>
+              <w:instrText xml:space="preserve"> PAGEREF _Toc467854077 \h </w:instrText>
+            </w:r>
+            <w:r>
+              <w:rPr>
+                <w:noProof/>
+                <w:webHidden/>
+              </w:rPr>
+            </w:r>
+            <w:r>
+              <w:rPr>
+                <w:noProof/>
+                <w:webHidden/>
+              </w:rPr>
+              <w:fldChar w:fldCharType="separate"/>
+            </w:r>
+            <w:r>
+              <w:rPr>
+                <w:noProof/>
+                <w:webHidden/>
+              </w:rPr>
+              <w:t>7</w:t>
+            </w:r>
+            <w:r>
+              <w:rPr>
+                <w:noProof/>
+                <w:webHidden/>
+              </w:rPr>
+              <w:fldChar w:fldCharType="end"/>
+            </w:r>
+          </w:hyperlink>
+        </w:p>
+        <w:p>
+          <w:pPr>
+            <w:pStyle w:val="TDC3"/>
+            <w:tabs>
+              <w:tab w:val="right" w:leader="dot" w:pos="8828"/>
+            </w:tabs>
+            <w:rPr>
+              <w:rFonts w:eastAsiaTheme="minorEastAsia"/>
+              <w:noProof/>
+              <w:lang w:eastAsia="es-CO"/>
+            </w:rPr>
+          </w:pPr>
+          <w:hyperlink w:anchor="_Toc467854078" w:history="1">
+            <w:r>
+              <w:rPr>
+                <w:rStyle w:val="Hipervnculo"/>
+                <w:noProof/>
+              </w:rPr>
+              <w:t>Acceso permitido a todos los usuarios</w:t>
+            </w:r>
+            <w:r>
+              <w:rPr>
+                <w:noProof/>
+                <w:webHidden/>
+              </w:rPr>
+              <w:tab/>
+            </w:r>
+            <w:r>
+              <w:rPr>
+                <w:noProof/>
+                <w:webHidden/>
+              </w:rPr>
+              <w:fldChar w:fldCharType="begin"/>
+            </w:r>
+            <w:r>
+              <w:rPr>
+                <w:noProof/>
+                <w:webHidden/>
+              </w:rPr>
+              <w:instrText xml:space="preserve"> PAGEREF _Toc467854078 \h </w:instrText>
+            </w:r>
+            <w:r>
+              <w:rPr>
+                <w:noProof/>
+                <w:webHidden/>
+              </w:rPr>
+            </w:r>
+            <w:r>
+              <w:rPr>
+                <w:noProof/>
+                <w:webHidden/>
+              </w:rPr>
+              <w:fldChar w:fldCharType="separate"/>
+            </w:r>
+            <w:r>
+              <w:rPr>
+                <w:noProof/>
+                <w:webHidden/>
+              </w:rPr>
+              <w:t>7</w:t>
+            </w:r>
+            <w:r>
+              <w:rPr>
+                <w:noProof/>
+                <w:webHidden/>
+              </w:rPr>
+              <w:fldChar w:fldCharType="end"/>
+            </w:r>
+          </w:hyperlink>
+        </w:p>
+        <w:p>
+          <w:pPr>
+            <w:pStyle w:val="TDC3"/>
+            <w:tabs>
+              <w:tab w:val="right" w:leader="dot" w:pos="8828"/>
+            </w:tabs>
+            <w:rPr>
+              <w:rFonts w:eastAsiaTheme="minorEastAsia"/>
+              <w:noProof/>
+              <w:lang w:eastAsia="es-CO"/>
+            </w:rPr>
+          </w:pPr>
+          <w:hyperlink w:anchor="_Toc467854079" w:history="1">
+            <w:r>
+              <w:rPr>
+                <w:rStyle w:val="Hipervnculo"/>
+                <w:noProof/>
+              </w:rPr>
+              <w:t>Acceso permitido solo a docentes</w:t>
+            </w:r>
+            <w:r>
+              <w:rPr>
+                <w:noProof/>
+                <w:webHidden/>
+              </w:rPr>
+              <w:tab/>
+            </w:r>
+            <w:r>
+              <w:rPr>
+                <w:noProof/>
+                <w:webHidden/>
+              </w:rPr>
+              <w:fldChar w:fldCharType="begin"/>
+            </w:r>
+            <w:r>
+              <w:rPr>
+                <w:noProof/>
+                <w:webHidden/>
+              </w:rPr>
+              <w:instrText xml:space="preserve"> PAGEREF _Toc467854079 \h </w:instrText>
+            </w:r>
+            <w:r>
+              <w:rPr>
+                <w:noProof/>
+                <w:webHidden/>
+              </w:rPr>
+            </w:r>
+            <w:r>
+              <w:rPr>
+                <w:noProof/>
+                <w:webHidden/>
+              </w:rPr>
+              <w:fldChar w:fldCharType="separate"/>
+            </w:r>
+            <w:r>
+              <w:rPr>
+                <w:noProof/>
+                <w:webHidden/>
+              </w:rPr>
+              <w:t>8</w:t>
+            </w:r>
+            <w:r>
+              <w:rPr>
+                <w:noProof/>
+                <w:webHidden/>
+              </w:rPr>
+              <w:fldChar w:fldCharType="end"/>
+            </w:r>
+          </w:hyperlink>
+        </w:p>
+        <w:p>
+          <w:pPr>
+            <w:pStyle w:val="TDC3"/>
+            <w:tabs>
+              <w:tab w:val="right" w:leader="dot" w:pos="8828"/>
+            </w:tabs>
+            <w:rPr>
+              <w:rFonts w:eastAsiaTheme="minorEastAsia"/>
+              <w:noProof/>
+              <w:lang w:eastAsia="es-CO"/>
+            </w:rPr>
+          </w:pPr>
+          <w:hyperlink w:anchor="_Toc467854080" w:history="1">
+            <w:r>
+              <w:rPr>
+                <w:rStyle w:val="Hipervnculo"/>
+                <w:noProof/>
+              </w:rPr>
+              <w:t>Acceso permitido solo al curador</w:t>
+            </w:r>
+            <w:r>
+              <w:rPr>
+                <w:noProof/>
+                <w:webHidden/>
+              </w:rPr>
+              <w:tab/>
+            </w:r>
+            <w:r>
+              <w:rPr>
+                <w:noProof/>
+                <w:webHidden/>
+              </w:rPr>
+              <w:fldChar w:fldCharType="begin"/>
+            </w:r>
+            <w:r>
+              <w:rPr>
+                <w:noProof/>
+                <w:webHidden/>
+              </w:rPr>
+              <w:instrText xml:space="preserve"> PAGEREF _Toc467854080 \h </w:instrText>
+            </w:r>
+            <w:r>
+              <w:rPr>
+                <w:noProof/>
+                <w:webHidden/>
+              </w:rPr>
+            </w:r>
+            <w:r>
+              <w:rPr>
+                <w:noProof/>
+                <w:webHidden/>
+              </w:rPr>
+              <w:fldChar w:fldCharType="separate"/>
+            </w:r>
+            <w:r>
+              <w:rPr>
+                <w:noProof/>
+                <w:webHidden/>
+              </w:rPr>
+              <w:t>8</w:t>
             </w:r>
             <w:r>
               <w:rPr>
@@ -397,13 +1557,13 @@
               <w:lang w:eastAsia="es-CO"/>
             </w:rPr>
           </w:pPr>
-          <w:hyperlink w:anchor="_Toc467840645" w:history="1">
+          <w:hyperlink w:anchor="_Toc467854081" w:history="1">
             <w:r>
               <w:rPr>
                 <w:rStyle w:val="Hipervnculo"/>
                 <w:noProof/>
               </w:rPr>
-              <w:t>Estructura de la página</w:t>
+              <w:t>Funciones según rol</w:t>
             </w:r>
             <w:r>
               <w:rPr>
@@ -424,7 +1584,7 @@
                 <w:noProof/>
                 <w:webHidden/>
               </w:rPr>
-              <w:instrText xml:space="preserve"> PAGEREF _Toc467840645 \h </w:instrText>
+              <w:instrText xml:space="preserve"> PAGEREF _Toc467854081 \h </w:instrText>
             </w:r>
             <w:r>
               <w:rPr>
@@ -444,7 +1604,7 @@
                 <w:noProof/>
                 <w:webHidden/>
               </w:rPr>
-              <w:t>5</w:t>
+              <w:t>8</w:t>
             </w:r>
             <w:r>
               <w:rPr>
@@ -467,13 +1627,13 @@
               <w:lang w:eastAsia="es-CO"/>
             </w:rPr>
           </w:pPr>
-          <w:hyperlink w:anchor="_Toc467840646" w:history="1">
+          <w:hyperlink w:anchor="_Toc467854082" w:history="1">
             <w:r>
               <w:rPr>
                 <w:rStyle w:val="Hipervnculo"/>
                 <w:noProof/>
               </w:rPr>
-              <w:t>Menú</w:t>
+              <w:t>Funciones permitidas para todos los usuarios</w:t>
             </w:r>
             <w:r>
               <w:rPr>
@@ -494,7 +1654,7 @@
                 <w:noProof/>
                 <w:webHidden/>
               </w:rPr>
-              <w:instrText xml:space="preserve"> PAGEREF _Toc467840646 \h </w:instrText>
+              <w:instrText xml:space="preserve"> PAGEREF _Toc467854082 \h </w:instrText>
             </w:r>
             <w:r>
               <w:rPr>
@@ -514,7 +1674,7 @@
                 <w:noProof/>
                 <w:webHidden/>
               </w:rPr>
-              <w:t>5</w:t>
+              <w:t>8</w:t>
             </w:r>
             <w:r>
               <w:rPr>
@@ -537,13 +1697,13 @@
               <w:lang w:eastAsia="es-CO"/>
             </w:rPr>
           </w:pPr>
-          <w:hyperlink w:anchor="_Toc467840647" w:history="1">
+          <w:hyperlink w:anchor="_Toc467854083" w:history="1">
             <w:r>
               <w:rPr>
                 <w:rStyle w:val="Hipervnculo"/>
                 <w:noProof/>
               </w:rPr>
-              <w:t>Panel derecho de accesos rápidos</w:t>
+              <w:t>Funciones permitidas para Curadores</w:t>
             </w:r>
             <w:r>
               <w:rPr>
@@ -564,7 +1724,7 @@
                 <w:noProof/>
                 <w:webHidden/>
               </w:rPr>
-              <w:instrText xml:space="preserve"> PAGEREF _Toc467840647 \h </w:instrText>
+              <w:instrText xml:space="preserve"> PAGEREF _Toc467854083 \h </w:instrText>
             </w:r>
             <w:r>
               <w:rPr>
@@ -584,287 +1744,7 @@
                 <w:noProof/>
                 <w:webHidden/>
               </w:rPr>
-              <w:t>6</w:t>
-            </w:r>
-            <w:r>
-              <w:rPr>
-                <w:noProof/>
-                <w:webHidden/>
-              </w:rPr>
-              <w:fldChar w:fldCharType="end"/>
-            </w:r>
-          </w:hyperlink>
-        </w:p>
-        <w:p>
-          <w:pPr>
-            <w:pStyle w:val="TDC3"/>
-            <w:tabs>
-              <w:tab w:val="right" w:leader="dot" w:pos="8828"/>
-            </w:tabs>
-            <w:rPr>
-              <w:rFonts w:eastAsiaTheme="minorEastAsia"/>
-              <w:noProof/>
-              <w:lang w:eastAsia="es-CO"/>
-            </w:rPr>
-          </w:pPr>
-          <w:hyperlink w:anchor="_Toc467840648" w:history="1">
-            <w:r>
-              <w:rPr>
-                <w:rStyle w:val="Hipervnculo"/>
-                <w:noProof/>
-              </w:rPr>
-              <w:t>Acceso permitido a todos los usuarios</w:t>
-            </w:r>
-            <w:r>
-              <w:rPr>
-                <w:noProof/>
-                <w:webHidden/>
-              </w:rPr>
-              <w:tab/>
-            </w:r>
-            <w:r>
-              <w:rPr>
-                <w:noProof/>
-                <w:webHidden/>
-              </w:rPr>
-              <w:fldChar w:fldCharType="begin"/>
-            </w:r>
-            <w:r>
-              <w:rPr>
-                <w:noProof/>
-                <w:webHidden/>
-              </w:rPr>
-              <w:instrText xml:space="preserve"> PAGEREF _Toc467840648 \h </w:instrText>
-            </w:r>
-            <w:r>
-              <w:rPr>
-                <w:noProof/>
-                <w:webHidden/>
-              </w:rPr>
-            </w:r>
-            <w:r>
-              <w:rPr>
-                <w:noProof/>
-                <w:webHidden/>
-              </w:rPr>
-              <w:fldChar w:fldCharType="separate"/>
-            </w:r>
-            <w:r>
-              <w:rPr>
-                <w:noProof/>
-                <w:webHidden/>
-              </w:rPr>
-              <w:t>6</w:t>
-            </w:r>
-            <w:r>
-              <w:rPr>
-                <w:noProof/>
-                <w:webHidden/>
-              </w:rPr>
-              <w:fldChar w:fldCharType="end"/>
-            </w:r>
-          </w:hyperlink>
-        </w:p>
-        <w:p>
-          <w:pPr>
-            <w:pStyle w:val="TDC3"/>
-            <w:tabs>
-              <w:tab w:val="right" w:leader="dot" w:pos="8828"/>
-            </w:tabs>
-            <w:rPr>
-              <w:rFonts w:eastAsiaTheme="minorEastAsia"/>
-              <w:noProof/>
-              <w:lang w:eastAsia="es-CO"/>
-            </w:rPr>
-          </w:pPr>
-          <w:hyperlink w:anchor="_Toc467840649" w:history="1">
-            <w:r>
-              <w:rPr>
-                <w:rStyle w:val="Hipervnculo"/>
-                <w:noProof/>
-              </w:rPr>
-              <w:t>Acceso permitido solo a docentes</w:t>
-            </w:r>
-            <w:r>
-              <w:rPr>
-                <w:noProof/>
-                <w:webHidden/>
-              </w:rPr>
-              <w:tab/>
-            </w:r>
-            <w:r>
-              <w:rPr>
-                <w:noProof/>
-                <w:webHidden/>
-              </w:rPr>
-              <w:fldChar w:fldCharType="begin"/>
-            </w:r>
-            <w:r>
-              <w:rPr>
-                <w:noProof/>
-                <w:webHidden/>
-              </w:rPr>
-              <w:instrText xml:space="preserve"> PAGEREF _Toc467840649 \h </w:instrText>
-            </w:r>
-            <w:r>
-              <w:rPr>
-                <w:noProof/>
-                <w:webHidden/>
-              </w:rPr>
-            </w:r>
-            <w:r>
-              <w:rPr>
-                <w:noProof/>
-                <w:webHidden/>
-              </w:rPr>
-              <w:fldChar w:fldCharType="separate"/>
-            </w:r>
-            <w:r>
-              <w:rPr>
-                <w:noProof/>
-                <w:webHidden/>
-              </w:rPr>
-              <w:t>7</w:t>
-            </w:r>
-            <w:r>
-              <w:rPr>
-                <w:noProof/>
-                <w:webHidden/>
-              </w:rPr>
-              <w:fldChar w:fldCharType="end"/>
-            </w:r>
-          </w:hyperlink>
-        </w:p>
-        <w:p>
-          <w:pPr>
-            <w:pStyle w:val="TDC3"/>
-            <w:tabs>
-              <w:tab w:val="right" w:leader="dot" w:pos="8828"/>
-            </w:tabs>
-            <w:rPr>
-              <w:rFonts w:eastAsiaTheme="minorEastAsia"/>
-              <w:noProof/>
-              <w:lang w:eastAsia="es-CO"/>
-            </w:rPr>
-          </w:pPr>
-          <w:hyperlink w:anchor="_Toc467840650" w:history="1">
-            <w:r>
-              <w:rPr>
-                <w:rStyle w:val="Hipervnculo"/>
-                <w:noProof/>
-              </w:rPr>
-              <w:t>Acceso permitido solo al curador</w:t>
-            </w:r>
-            <w:r>
-              <w:rPr>
-                <w:noProof/>
-                <w:webHidden/>
-              </w:rPr>
-              <w:tab/>
-            </w:r>
-            <w:r>
-              <w:rPr>
-                <w:noProof/>
-                <w:webHidden/>
-              </w:rPr>
-              <w:fldChar w:fldCharType="begin"/>
-            </w:r>
-            <w:r>
-              <w:rPr>
-                <w:noProof/>
-                <w:webHidden/>
-              </w:rPr>
-              <w:instrText xml:space="preserve"> PAGEREF _Toc467840650 \h </w:instrText>
-            </w:r>
-            <w:r>
-              <w:rPr>
-                <w:noProof/>
-                <w:webHidden/>
-              </w:rPr>
-            </w:r>
-            <w:r>
-              <w:rPr>
-                <w:noProof/>
-                <w:webHidden/>
-              </w:rPr>
-              <w:fldChar w:fldCharType="separate"/>
-            </w:r>
-            <w:r>
-              <w:rPr>
-                <w:noProof/>
-                <w:webHidden/>
-              </w:rPr>
-              <w:t>7</w:t>
-            </w:r>
-            <w:r>
-              <w:rPr>
-                <w:noProof/>
-                <w:webHidden/>
-              </w:rPr>
-              <w:fldChar w:fldCharType="end"/>
-            </w:r>
-          </w:hyperlink>
-        </w:p>
-        <w:p>
-          <w:pPr>
-            <w:pStyle w:val="TDC1"/>
-            <w:tabs>
-              <w:tab w:val="right" w:leader="dot" w:pos="8828"/>
-            </w:tabs>
-            <w:rPr>
-              <w:rFonts w:eastAsiaTheme="minorEastAsia"/>
-              <w:noProof/>
-              <w:lang w:eastAsia="es-CO"/>
-            </w:rPr>
-          </w:pPr>
-          <w:hyperlink w:anchor="_Toc467840651" w:history="1">
-            <w:r>
-              <w:rPr>
-                <w:rStyle w:val="Hipervnculo"/>
-                <w:noProof/>
-              </w:rPr>
-              <w:t>Funciones según rol</w:t>
-            </w:r>
-            <w:r>
-              <w:rPr>
-                <w:noProof/>
-                <w:webHidden/>
-              </w:rPr>
-              <w:tab/>
-            </w:r>
-            <w:r>
-              <w:rPr>
-                <w:noProof/>
-                <w:webHidden/>
-              </w:rPr>
-              <w:fldChar w:fldCharType="begin"/>
-            </w:r>
-            <w:r>
-              <w:rPr>
-                <w:noProof/>
-                <w:webHidden/>
-              </w:rPr>
-              <w:instrText xml:space="preserve"> PAGEREF _Toc467840651 \h </w:instrText>
-            </w:r>
-            <w:r>
-              <w:rPr>
-                <w:noProof/>
-                <w:webHidden/>
-              </w:rPr>
-            </w:r>
-            <w:r>
-              <w:rPr>
-                <w:noProof/>
-                <w:webHidden/>
-              </w:rPr>
-              <w:fldChar w:fldCharType="separate"/>
-            </w:r>
-            <w:r>
-              <w:rPr>
-                <w:noProof/>
-                <w:webHidden/>
-              </w:rPr>
-              <w:t>7</w:t>
+              <w:t>9</w:t>
             </w:r>
             <w:r>
               <w:rPr>
@@ -887,13 +1767,13 @@
               <w:lang w:eastAsia="es-CO"/>
             </w:rPr>
           </w:pPr>
-          <w:hyperlink w:anchor="_Toc467840652" w:history="1">
+          <w:hyperlink w:anchor="_Toc467854084" w:history="1">
             <w:r>
               <w:rPr>
                 <w:rStyle w:val="Hipervnculo"/>
                 <w:noProof/>
               </w:rPr>
-              <w:t>Funciones permitidas para Curadores</w:t>
+              <w:t>Funciones permitidas para Docentes</w:t>
             </w:r>
             <w:r>
               <w:rPr>
@@ -914,7 +1794,7 @@
                 <w:noProof/>
                 <w:webHidden/>
               </w:rPr>
-              <w:instrText xml:space="preserve"> PAGEREF _Toc467840652 \h </w:instrText>
+              <w:instrText xml:space="preserve"> PAGEREF _Toc467854084 \h </w:instrText>
             </w:r>
             <w:r>
               <w:rPr>
@@ -934,7 +1814,7 @@
                 <w:noProof/>
                 <w:webHidden/>
               </w:rPr>
-              <w:t>7</w:t>
+              <w:t>10</w:t>
             </w:r>
             <w:r>
               <w:rPr>
@@ -957,13 +1837,13 @@
               <w:lang w:eastAsia="es-CO"/>
             </w:rPr>
           </w:pPr>
-          <w:hyperlink w:anchor="_Toc467840653" w:history="1">
+          <w:hyperlink w:anchor="_Toc467854085" w:history="1">
             <w:r>
               <w:rPr>
                 <w:rStyle w:val="Hipervnculo"/>
                 <w:noProof/>
               </w:rPr>
-              <w:t>Funciones permitidas para Docentes</w:t>
+              <w:t>Funciones permitidas para Usuarios CA</w:t>
             </w:r>
             <w:r>
               <w:rPr>
@@ -984,7 +1864,7 @@
                 <w:noProof/>
                 <w:webHidden/>
               </w:rPr>
-              <w:instrText xml:space="preserve"> PAGEREF _Toc467840653 \h </w:instrText>
+              <w:instrText xml:space="preserve"> PAGEREF _Toc467854085 \h </w:instrText>
             </w:r>
             <w:r>
               <w:rPr>
@@ -1004,147 +1884,7 @@
                 <w:noProof/>
                 <w:webHidden/>
               </w:rPr>
-              <w:t>8</w:t>
-            </w:r>
-            <w:r>
-              <w:rPr>
-                <w:noProof/>
-                <w:webHidden/>
-              </w:rPr>
-              <w:fldChar w:fldCharType="end"/>
-            </w:r>
-          </w:hyperlink>
-        </w:p>
-        <w:p>
-          <w:pPr>
-            <w:pStyle w:val="TDC2"/>
-            <w:tabs>
-              <w:tab w:val="right" w:leader="dot" w:pos="8828"/>
-            </w:tabs>
-            <w:rPr>
-              <w:rFonts w:eastAsiaTheme="minorEastAsia"/>
-              <w:noProof/>
-              <w:lang w:eastAsia="es-CO"/>
-            </w:rPr>
-          </w:pPr>
-          <w:hyperlink w:anchor="_Toc467840654" w:history="1">
-            <w:r>
-              <w:rPr>
-                <w:rStyle w:val="Hipervnculo"/>
-                <w:noProof/>
-              </w:rPr>
-              <w:t>Funciones permitidas para Usuarios CA</w:t>
-            </w:r>
-            <w:r>
-              <w:rPr>
-                <w:noProof/>
-                <w:webHidden/>
-              </w:rPr>
-              <w:tab/>
-            </w:r>
-            <w:r>
-              <w:rPr>
-                <w:noProof/>
-                <w:webHidden/>
-              </w:rPr>
-              <w:fldChar w:fldCharType="begin"/>
-            </w:r>
-            <w:r>
-              <w:rPr>
-                <w:noProof/>
-                <w:webHidden/>
-              </w:rPr>
-              <w:instrText xml:space="preserve"> PAGEREF _Toc467840654 \h </w:instrText>
-            </w:r>
-            <w:r>
-              <w:rPr>
-                <w:noProof/>
-                <w:webHidden/>
-              </w:rPr>
-            </w:r>
-            <w:r>
-              <w:rPr>
-                <w:noProof/>
-                <w:webHidden/>
-              </w:rPr>
-              <w:fldChar w:fldCharType="separate"/>
-            </w:r>
-            <w:r>
-              <w:rPr>
-                <w:noProof/>
-                <w:webHidden/>
-              </w:rPr>
-              <w:t>10</w:t>
-            </w:r>
-            <w:r>
-              <w:rPr>
-                <w:noProof/>
-                <w:webHidden/>
-              </w:rPr>
-              <w:fldChar w:fldCharType="end"/>
-            </w:r>
-          </w:hyperlink>
-        </w:p>
-        <w:p>
-          <w:pPr>
-            <w:pStyle w:val="TDC2"/>
-            <w:tabs>
-              <w:tab w:val="right" w:leader="dot" w:pos="8828"/>
-            </w:tabs>
-            <w:rPr>
-              <w:rFonts w:eastAsiaTheme="minorEastAsia"/>
-              <w:noProof/>
-              <w:lang w:eastAsia="es-CO"/>
-            </w:rPr>
-          </w:pPr>
-          <w:hyperlink w:anchor="_Toc467840655" w:history="1">
-            <w:r>
-              <w:rPr>
-                <w:rStyle w:val="Hipervnculo"/>
-                <w:noProof/>
-              </w:rPr>
-              <w:t>Funciones permitidas para todos los usuarios</w:t>
-            </w:r>
-            <w:r>
-              <w:rPr>
-                <w:noProof/>
-                <w:webHidden/>
-              </w:rPr>
-              <w:tab/>
-            </w:r>
-            <w:r>
-              <w:rPr>
-                <w:noProof/>
-                <w:webHidden/>
-              </w:rPr>
-              <w:fldChar w:fldCharType="begin"/>
-            </w:r>
-            <w:r>
-              <w:rPr>
-                <w:noProof/>
-                <w:webHidden/>
-              </w:rPr>
-              <w:instrText xml:space="preserve"> PAGEREF _Toc467840655 \h </w:instrText>
-            </w:r>
-            <w:r>
-              <w:rPr>
-                <w:noProof/>
-                <w:webHidden/>
-              </w:rPr>
-            </w:r>
-            <w:r>
-              <w:rPr>
-                <w:noProof/>
-                <w:webHidden/>
-              </w:rPr>
-              <w:fldChar w:fldCharType="separate"/>
-            </w:r>
-            <w:r>
-              <w:rPr>
-                <w:noProof/>
-                <w:webHidden/>
-              </w:rPr>
-              <w:t>11</w:t>
+              <w:t>12</w:t>
             </w:r>
             <w:r>
               <w:rPr>
@@ -1176,12 +1916,12 @@
       <w:pPr>
         <w:pStyle w:val="Ttulo1"/>
       </w:pPr>
-      <w:bookmarkStart w:id="0" w:name="_Toc467840642"/>
+      <w:bookmarkStart w:id="1" w:name="_Toc467854072"/>
       <w:r>
         <w:lastRenderedPageBreak/>
         <w:t>Acceso a la página</w:t>
       </w:r>
-      <w:bookmarkEnd w:id="0"/>
+      <w:bookmarkEnd w:id="1"/>
     </w:p>
     <w:p>
       <w:pPr>
@@ -1305,12 +2045,12 @@
       <w:pPr>
         <w:pStyle w:val="Ttulo1"/>
       </w:pPr>
-      <w:bookmarkStart w:id="1" w:name="_Toc467840643"/>
+      <w:bookmarkStart w:id="2" w:name="_Toc467854073"/>
       <w:r>
         <w:lastRenderedPageBreak/>
         <w:t>Roles</w:t>
       </w:r>
-      <w:bookmarkEnd w:id="1"/>
+      <w:bookmarkEnd w:id="2"/>
     </w:p>
     <w:p/>
     <w:p>
@@ -1837,14 +2577,14 @@
       <w:pPr>
         <w:pStyle w:val="Ttulo2"/>
       </w:pPr>
-      <w:bookmarkStart w:id="2" w:name="_Toc467840644"/>
+      <w:bookmarkStart w:id="3" w:name="_Toc467854074"/>
       <w:r>
         <w:t>Inicio de Sesión</w:t>
       </w:r>
       <w:r>
         <w:t xml:space="preserve"> (USUARIO CA – DOCENTE – CURADURÍA)</w:t>
       </w:r>
-      <w:bookmarkEnd w:id="2"/>
+      <w:bookmarkEnd w:id="3"/>
     </w:p>
     <w:p>
       <w:pPr>
@@ -1986,11 +2726,11 @@
       <w:pPr>
         <w:pStyle w:val="Ttulo1"/>
       </w:pPr>
-      <w:bookmarkStart w:id="3" w:name="_Toc467840645"/>
+      <w:bookmarkStart w:id="4" w:name="_Toc467854075"/>
       <w:r>
         <w:t>Estructura de la página</w:t>
       </w:r>
-      <w:bookmarkEnd w:id="3"/>
+      <w:bookmarkEnd w:id="4"/>
     </w:p>
     <w:p>
       <w:pPr>
@@ -2001,11 +2741,11 @@
       <w:pPr>
         <w:pStyle w:val="Ttulo2"/>
       </w:pPr>
-      <w:bookmarkStart w:id="4" w:name="_Toc467840646"/>
+      <w:bookmarkStart w:id="5" w:name="_Toc467854076"/>
       <w:r>
         <w:t>Menú</w:t>
       </w:r>
-      <w:bookmarkEnd w:id="4"/>
+      <w:bookmarkEnd w:id="5"/>
     </w:p>
     <w:p>
       <w:pPr>
@@ -2213,22 +2953,22 @@
       <w:pPr>
         <w:pStyle w:val="Ttulo2"/>
       </w:pPr>
-      <w:bookmarkStart w:id="5" w:name="_Toc467840647"/>
+      <w:bookmarkStart w:id="6" w:name="_Toc467854077"/>
       <w:r>
         <w:t>Panel derecho de accesos rápidos</w:t>
       </w:r>
-      <w:bookmarkEnd w:id="5"/>
+      <w:bookmarkEnd w:id="6"/>
     </w:p>
     <w:p/>
     <w:p>
       <w:pPr>
         <w:pStyle w:val="Ttulo3"/>
       </w:pPr>
-      <w:bookmarkStart w:id="6" w:name="_Toc467840648"/>
+      <w:bookmarkStart w:id="7" w:name="_Toc467854078"/>
       <w:r>
         <w:t>Acceso permitido a todos los usuarios</w:t>
       </w:r>
-      <w:bookmarkEnd w:id="6"/>
+      <w:bookmarkEnd w:id="7"/>
     </w:p>
     <w:p/>
     <w:tbl>
@@ -2520,12 +3260,12 @@
       <w:pPr>
         <w:pStyle w:val="Ttulo3"/>
       </w:pPr>
-      <w:bookmarkStart w:id="7" w:name="_Toc467840649"/>
+      <w:bookmarkStart w:id="8" w:name="_Toc467854079"/>
       <w:r>
         <w:lastRenderedPageBreak/>
         <w:t>Acceso permitido solo a docentes</w:t>
       </w:r>
-      <w:bookmarkEnd w:id="7"/>
+      <w:bookmarkEnd w:id="8"/>
     </w:p>
     <w:p/>
     <w:tbl>
@@ -2635,11 +3375,11 @@
       <w:pPr>
         <w:pStyle w:val="Ttulo3"/>
       </w:pPr>
-      <w:bookmarkStart w:id="8" w:name="_Toc467840650"/>
+      <w:bookmarkStart w:id="9" w:name="_Toc467854080"/>
       <w:r>
         <w:t>Acceso permitido solo al curador</w:t>
       </w:r>
-      <w:bookmarkEnd w:id="8"/>
+      <w:bookmarkEnd w:id="9"/>
     </w:p>
     <w:p/>
     <w:tbl>
@@ -2754,19 +3494,18 @@
       <w:pPr>
         <w:pStyle w:val="Ttulo1"/>
       </w:pPr>
-      <w:bookmarkStart w:id="9" w:name="_Toc467840651"/>
+      <w:bookmarkStart w:id="10" w:name="_Toc467854081"/>
       <w:r>
         <w:t>Funciones según rol</w:t>
       </w:r>
-      <w:bookmarkEnd w:id="9"/>
+      <w:bookmarkEnd w:id="10"/>
     </w:p>
     <w:p/>
     <w:p>
       <w:pPr>
         <w:pStyle w:val="Ttulo2"/>
       </w:pPr>
-      <w:bookmarkStart w:id="10" w:name="_Toc467840652"/>
-      <w:bookmarkStart w:id="11" w:name="_Toc467840655"/>
+      <w:bookmarkStart w:id="11" w:name="_Toc467854082"/>
       <w:r>
         <w:t>Funciones permitidas para todos los usuarios</w:t>
       </w:r>
@@ -2951,13 +3690,14 @@
       <w:pPr>
         <w:pStyle w:val="Ttulo2"/>
       </w:pPr>
+      <w:bookmarkStart w:id="12" w:name="_Toc467854083"/>
       <w:r>
         <w:t>Funciones permitidas para Curador</w:t>
       </w:r>
       <w:r>
         <w:t>es</w:t>
       </w:r>
-      <w:bookmarkEnd w:id="10"/>
+      <w:bookmarkEnd w:id="12"/>
     </w:p>
     <w:p/>
     <w:tbl>
@@ -3279,14 +4019,14 @@
       <w:pPr>
         <w:pStyle w:val="Ttulo2"/>
       </w:pPr>
-      <w:bookmarkStart w:id="12" w:name="_Toc467840653"/>
+      <w:bookmarkStart w:id="13" w:name="_Toc467854084"/>
       <w:r>
         <w:t xml:space="preserve">Funciones permitidas para </w:t>
       </w:r>
       <w:r>
         <w:t>Docentes</w:t>
       </w:r>
-      <w:bookmarkEnd w:id="12"/>
+      <w:bookmarkEnd w:id="13"/>
     </w:p>
     <w:p/>
     <w:p>
@@ -3301,14 +4041,7 @@
           <w:rFonts w:cstheme="minorHAnsi"/>
           <w:b/>
         </w:rPr>
-        <w:t>E</w:t>
-      </w:r>
-      <w:r>
-        <w:rPr>
-          <w:rFonts w:cstheme="minorHAnsi"/>
-          <w:b/>
-        </w:rPr>
-        <w:t>nviar las propuestas</w:t>
+        <w:t>Enviar las propuestas</w:t>
       </w:r>
       <w:r>
         <w:rPr>
@@ -3373,8 +4106,8 @@
         <w:tblLook w:val="04A0" w:firstRow="1" w:lastRow="0" w:firstColumn="1" w:lastColumn="0" w:noHBand="0" w:noVBand="1"/>
       </w:tblPr>
       <w:tblGrid>
-        <w:gridCol w:w="3509"/>
-        <w:gridCol w:w="5329"/>
+        <w:gridCol w:w="3524"/>
+        <w:gridCol w:w="5314"/>
       </w:tblGrid>
       <w:tr>
         <w:tc>
@@ -3526,10 +4259,10 @@
                   <v:path o:extrusionok="f" gradientshapeok="t" o:connecttype="rect"/>
                   <o:lock v:ext="edit" aspectratio="t"/>
                 </v:shapetype>
-                <v:shape id="_x0000_i1026" type="#_x0000_t75" style="width:255.35pt;height:472.2pt" o:ole="">
+                <v:shape id="_x0000_i1025" type="#_x0000_t75" style="width:255pt;height:472.5pt" o:ole="">
                   <v:imagedata r:id="rId23" o:title=""/>
                 </v:shape>
-                <o:OLEObject Type="Embed" ProgID="PBrush" ShapeID="_x0000_i1026" DrawAspect="Content" ObjectID="_1541583674" r:id="rId24"/>
+                <o:OLEObject Type="Embed" ProgID="PBrush" ShapeID="_x0000_i1025" DrawAspect="Content" ObjectID="_1541595919" r:id="rId24"/>
               </w:object>
             </w:r>
           </w:p>
@@ -3666,10 +4399,10 @@
             </w:pPr>
             <w:r>
               <w:object w:dxaOrig="7665" w:dyaOrig="12165">
-                <v:shape id="_x0000_i1025" type="#_x0000_t75" style="width:255.35pt;height:406.9pt" o:ole="">
+                <v:shape id="_x0000_i1026" type="#_x0000_t75" style="width:255pt;height:407.25pt" o:ole="">
                   <v:imagedata r:id="rId25" o:title=""/>
                 </v:shape>
-                <o:OLEObject Type="Embed" ProgID="PBrush" ShapeID="_x0000_i1025" DrawAspect="Content" ObjectID="_1541583675" r:id="rId26"/>
+                <o:OLEObject Type="Embed" ProgID="PBrush" ShapeID="_x0000_i1026" DrawAspect="Content" ObjectID="_1541595920" r:id="rId26"/>
               </w:object>
             </w:r>
           </w:p>
@@ -3696,14 +4429,11 @@
       <w:pPr>
         <w:pStyle w:val="Ttulo2"/>
       </w:pPr>
-      <w:bookmarkStart w:id="13" w:name="_Toc467840654"/>
-      <w:r>
-        <w:t xml:space="preserve">Funciones permitidas para </w:t>
-      </w:r>
-      <w:r>
-        <w:t>Usuarios CA</w:t>
-      </w:r>
-      <w:bookmarkEnd w:id="13"/>
+      <w:bookmarkStart w:id="14" w:name="_Toc467854085"/>
+      <w:r>
+        <w:t>Funciones permitidas para Usuarios CA</w:t>
+      </w:r>
+      <w:bookmarkEnd w:id="14"/>
     </w:p>
     <w:p/>
     <w:p>
@@ -3738,13 +4468,7 @@
         <w:rPr>
           <w:rFonts w:cstheme="minorHAnsi"/>
         </w:rPr>
-        <w:t xml:space="preserve">Como </w:t>
-      </w:r>
-      <w:r>
-        <w:rPr>
-          <w:rFonts w:cstheme="minorHAnsi"/>
-        </w:rPr>
-        <w:t>usuario CA, al ingresar al detalle completo de las propuestas aprobadas puede dar su opinión sobre estas y darle su calificación desde su punto de vista. Recuerda hacerlo de forma respetuosa ya que los comentarios con contenido grosero o no adecuado serán eliminados.</w:t>
+        <w:t>Como usuario CA, al ingresar al detalle completo de las propuestas aprobadas puede dar su opinión sobre estas y darle su calificación desde su punto de vista. Recuerda hacerlo de forma respetuosa ya que los comentarios con contenido grosero o no adecuado serán eliminados.</w:t>
       </w:r>
     </w:p>
     <w:p>
@@ -3813,30 +4537,21 @@
     </w:p>
     <w:p>
       <w:pPr>
-        <w:jc w:val="both"/>
+        <w:jc w:val="center"/>
         <w:rPr>
           <w:rFonts w:cstheme="minorHAnsi"/>
         </w:rPr>
       </w:pPr>
-    </w:p>
-    <w:p>
-      <w:pPr>
-        <w:jc w:val="both"/>
+      <w:r>
         <w:rPr>
-          <w:rFonts w:cstheme="minorHAnsi"/>
-        </w:rPr>
-      </w:pPr>
-      <w:r>
-        <w:rPr>
-          <w:rFonts w:cstheme="minorHAnsi"/>
           <w:noProof/>
           <w:lang w:eastAsia="es-CO"/>
         </w:rPr>
         <w:drawing>
-          <wp:inline distT="0" distB="0" distL="0" distR="0">
-            <wp:extent cx="5610225" cy="2667000"/>
-            <wp:effectExtent l="0" t="0" r="9525" b="0"/>
-            <wp:docPr id="14" name="Imagen 14"/>
+          <wp:inline distT="0" distB="0" distL="0" distR="0" wp14:anchorId="45286705" wp14:editId="5F03EF4E">
+            <wp:extent cx="5334000" cy="1805762"/>
+            <wp:effectExtent l="0" t="0" r="0" b="4445"/>
+            <wp:docPr id="3" name="Imagen 3"/>
             <wp:cNvGraphicFramePr>
               <a:graphicFrameLocks xmlns:a="http://schemas.openxmlformats.org/drawingml/2006/main" noChangeAspect="1"/>
             </wp:cNvGraphicFramePr>
@@ -3844,36 +4559,23 @@
               <a:graphicData uri="http://schemas.openxmlformats.org/drawingml/2006/picture">
                 <pic:pic xmlns:pic="http://schemas.openxmlformats.org/drawingml/2006/picture">
                   <pic:nvPicPr>
-                    <pic:cNvPr id="0" name="Picture 23"/>
-                    <pic:cNvPicPr>
-                      <a:picLocks noChangeAspect="1" noChangeArrowheads="1"/>
-                    </pic:cNvPicPr>
+                    <pic:cNvPr id="1" name=""/>
+                    <pic:cNvPicPr/>
                   </pic:nvPicPr>
                   <pic:blipFill>
-                    <a:blip r:embed="rId28">
-                      <a:extLst>
-                        <a:ext uri="{28A0092B-C50C-407E-A947-70E740481C1C}">
-                          <a14:useLocalDpi xmlns:a14="http://schemas.microsoft.com/office/drawing/2010/main" val="0"/>
-                        </a:ext>
-                      </a:extLst>
-                    </a:blip>
-                    <a:srcRect/>
+                    <a:blip r:embed="rId28"/>
                     <a:stretch>
                       <a:fillRect/>
                     </a:stretch>
                   </pic:blipFill>
-                  <pic:spPr bwMode="auto">
+                  <pic:spPr>
                     <a:xfrm>
                       <a:off x="0" y="0"/>
-                      <a:ext cx="5610225" cy="2667000"/>
+                      <a:ext cx="5343759" cy="1809066"/>
                     </a:xfrm>
                     <a:prstGeom prst="rect">
                       <a:avLst/>
                     </a:prstGeom>
-                    <a:noFill/>
-                    <a:ln>
-                      <a:noFill/>
-                    </a:ln>
                   </pic:spPr>
                 </pic:pic>
               </a:graphicData>
@@ -3881,8 +4583,6 @@
           </wp:inline>
         </w:drawing>
       </w:r>
-      <w:bookmarkStart w:id="14" w:name="_GoBack"/>
-      <w:bookmarkEnd w:id="14"/>
     </w:p>
     <w:sectPr>
       <w:headerReference w:type="default" r:id="rId29"/>
@@ -5468,6 +6168,23 @@
       <w:szCs w:val="18"/>
     </w:rPr>
   </w:style>
+  <w:style w:type="paragraph" w:styleId="NormalWeb">
+    <w:name w:val="Normal (Web)"/>
+    <w:basedOn w:val="Normal"/>
+    <w:uiPriority w:val="99"/>
+    <w:semiHidden/>
+    <w:unhideWhenUsed/>
+    <w:rsid w:val="00FB3A9F"/>
+    <w:pPr>
+      <w:spacing w:before="100" w:beforeAutospacing="1" w:after="100" w:afterAutospacing="1" w:line="240" w:lineRule="auto"/>
+    </w:pPr>
+    <w:rPr>
+      <w:rFonts w:ascii="Times New Roman" w:eastAsia="Times New Roman" w:hAnsi="Times New Roman" w:cs="Times New Roman"/>
+      <w:sz w:val="24"/>
+      <w:szCs w:val="24"/>
+      <w:lang w:eastAsia="es-CO"/>
+    </w:rPr>
+  </w:style>
 </w:styles>
 </file>
 
@@ -5737,7 +6454,7 @@
 </file>
 
 <file path=customXml/itemProps1.xml><?xml version="1.0" encoding="utf-8"?>
-<ds:datastoreItem xmlns:ds="http://schemas.openxmlformats.org/officeDocument/2006/customXml" ds:itemID="{D5CB3940-4A82-4F83-AEC4-73871B78542A}">
+<ds:datastoreItem xmlns:ds="http://schemas.openxmlformats.org/officeDocument/2006/customXml" ds:itemID="{B510C93C-3280-4537-85C5-1D49CB05D4AD}">
   <ds:schemaRefs>
     <ds:schemaRef ds:uri="http://schemas.openxmlformats.org/officeDocument/2006/bibliography"/>
   </ds:schemaRefs>

</xml_diff>